<commit_message>
Adding 110411 and spheres
</commit_message>
<xml_diff>
--- a/QuickStartGuide.docx
+++ b/QuickStartGuide.docx
@@ -1,6 +1,6 @@
 
 <file path=word/document.xml><?xml version="1.0" encoding="utf-8"?>
-<w:document xmlns:wpc="http://schemas.microsoft.com/office/word/2010/wordprocessingCanvas" xmlns:cx="http://schemas.microsoft.com/office/drawing/2014/chartex" xmlns:cx1="http://schemas.microsoft.com/office/drawing/2015/9/8/chartex" xmlns:cx2="http://schemas.microsoft.com/office/drawing/2015/10/21/chartex" xmlns:cx3="http://schemas.microsoft.com/office/drawing/2016/5/9/chartex" xmlns:cx4="http://schemas.microsoft.com/office/drawing/2016/5/10/chartex" xmlns:cx5="http://schemas.microsoft.com/office/drawing/2016/5/11/chartex" xmlns:cx6="http://schemas.microsoft.com/office/drawing/2016/5/12/chartex" xmlns:cx7="http://schemas.microsoft.com/office/drawing/2016/5/13/chartex" xmlns:cx8="http://schemas.microsoft.com/office/drawing/2016/5/14/chartex" xmlns:mc="http://schemas.openxmlformats.org/markup-compatibility/2006" xmlns:aink="http://schemas.microsoft.com/office/drawing/2016/ink" xmlns:am3d="http://schemas.microsoft.com/office/drawing/2017/model3d" xmlns:o="urn:schemas-microsoft-com:office:office" xmlns:oel="http://schemas.microsoft.com/office/2019/extlst" xmlns:r="http://schemas.openxmlformats.org/officeDocument/2006/relationships" xmlns:m="http://schemas.openxmlformats.org/officeDocument/2006/math" xmlns:v="urn:schemas-microsoft-com:vml" xmlns:wp14="http://schemas.microsoft.com/office/word/2010/wordprocessingDrawing" xmlns:wp="http://schemas.openxmlformats.org/drawingml/2006/wordprocessingDrawing" xmlns:w10="urn:schemas-microsoft-com:office:word" xmlns:w="http://schemas.openxmlformats.org/wordprocessingml/2006/main" xmlns:w14="http://schemas.microsoft.com/office/word/2010/wordml" xmlns:w15="http://schemas.microsoft.com/office/word/2012/wordml" xmlns:w16cex="http://schemas.microsoft.com/office/word/2018/wordml/cex" xmlns:w16cid="http://schemas.microsoft.com/office/word/2016/wordml/cid" xmlns:w16="http://schemas.microsoft.com/office/word/2018/wordml" xmlns:w16du="http://schemas.microsoft.com/office/word/2023/wordml/word16du" xmlns:w16sdtdh="http://schemas.microsoft.com/office/word/2020/wordml/sdtdatahash" xmlns:w16se="http://schemas.microsoft.com/office/word/2015/wordml/symex" xmlns:wpg="http://schemas.microsoft.com/office/word/2010/wordprocessingGroup" xmlns:wpi="http://schemas.microsoft.com/office/word/2010/wordprocessingInk" xmlns:wne="http://schemas.microsoft.com/office/word/2006/wordml" xmlns:wps="http://schemas.microsoft.com/office/word/2010/wordprocessingShape" mc:Ignorable="w14 w15 w16se w16cid w16 w16cex w16sdtdh w16du wp14">
+<w:document xmlns:wpc="http://schemas.microsoft.com/office/word/2010/wordprocessingCanvas" xmlns:cx="http://schemas.microsoft.com/office/drawing/2014/chartex" xmlns:cx1="http://schemas.microsoft.com/office/drawing/2015/9/8/chartex" xmlns:cx2="http://schemas.microsoft.com/office/drawing/2015/10/21/chartex" xmlns:cx3="http://schemas.microsoft.com/office/drawing/2016/5/9/chartex" xmlns:cx4="http://schemas.microsoft.com/office/drawing/2016/5/10/chartex" xmlns:cx5="http://schemas.microsoft.com/office/drawing/2016/5/11/chartex" xmlns:cx6="http://schemas.microsoft.com/office/drawing/2016/5/12/chartex" xmlns:cx7="http://schemas.microsoft.com/office/drawing/2016/5/13/chartex" xmlns:cx8="http://schemas.microsoft.com/office/drawing/2016/5/14/chartex" xmlns:mc="http://schemas.openxmlformats.org/markup-compatibility/2006" xmlns:aink="http://schemas.microsoft.com/office/drawing/2016/ink" xmlns:am3d="http://schemas.microsoft.com/office/drawing/2017/model3d" xmlns:o="urn:schemas-microsoft-com:office:office" xmlns:r="http://schemas.openxmlformats.org/officeDocument/2006/relationships" xmlns:m="http://schemas.openxmlformats.org/officeDocument/2006/math" xmlns:v="urn:schemas-microsoft-com:vml" xmlns:wp14="http://schemas.microsoft.com/office/word/2010/wordprocessingDrawing" xmlns:wp="http://schemas.openxmlformats.org/drawingml/2006/wordprocessingDrawing" xmlns:w10="urn:schemas-microsoft-com:office:word" xmlns:w="http://schemas.openxmlformats.org/wordprocessingml/2006/main" xmlns:w14="http://schemas.microsoft.com/office/word/2010/wordml" xmlns:w15="http://schemas.microsoft.com/office/word/2012/wordml" xmlns:w16cid="http://schemas.microsoft.com/office/word/2016/wordml/cid" xmlns:w16se="http://schemas.microsoft.com/office/word/2015/wordml/symex" xmlns:wpg="http://schemas.microsoft.com/office/word/2010/wordprocessingGroup" xmlns:wpi="http://schemas.microsoft.com/office/word/2010/wordprocessingInk" xmlns:wne="http://schemas.microsoft.com/office/word/2006/wordml" xmlns:wps="http://schemas.microsoft.com/office/word/2010/wordprocessingShape" mc:Ignorable="w14 w15 w16se w16cid wp14">
   <w:body>
     <w:p>
       <w:pPr>
@@ -218,37 +218,12 @@
     </w:p>
     <w:p/>
     <w:p>
-      <w:pPr>
-        <w:rPr>
-          <w:b/>
-          <w:bCs/>
-          <w:sz w:val="28"/>
-          <w:szCs w:val="24"/>
-        </w:rPr>
-      </w:pPr>
-      <w:r>
-        <w:rPr>
-          <w:b/>
-          <w:bCs/>
-          <w:sz w:val="28"/>
-          <w:szCs w:val="24"/>
-        </w:rPr>
-        <w:t>Quick Start Guide</w:t>
-      </w:r>
-    </w:p>
-    <w:p>
-      <w:r>
-        <w:t xml:space="preserve">To function, this toolkit requires MATLAB R2023a or newer with the Parallel Computing Toolbox and the Statistics and Machine Learning Toolbox.  If </w:t>
-      </w:r>
-      <w:r>
-        <w:t xml:space="preserve">you use this toolkit </w:t>
-      </w:r>
-      <w:r>
-        <w:t>in your research, please cite [yet to be published].</w:t>
-      </w:r>
-    </w:p>
-    <w:p/>
-    <w:p>
+      <w:r>
+        <w:t>To function, this toolkit requires MATLAB R2023a or newer with the Parallel Computing Toolbox and the Statistics and Machine Learning Toolbox.</w:t>
+      </w:r>
+      <w:r>
+        <w:t xml:space="preserve"> </w:t>
+      </w:r>
       <w:r>
         <w:t xml:space="preserve">Scripts are to be executed </w:t>
       </w:r>
@@ -264,6 +239,374 @@
       </w:r>
     </w:p>
     <w:p/>
+    <w:p/>
+    <w:p>
+      <w:pPr>
+        <w:rPr>
+          <w:b/>
+          <w:bCs/>
+          <w:sz w:val="28"/>
+          <w:szCs w:val="24"/>
+        </w:rPr>
+      </w:pPr>
+      <w:r>
+        <w:rPr>
+          <w:b/>
+          <w:bCs/>
+          <w:sz w:val="28"/>
+          <w:szCs w:val="24"/>
+        </w:rPr>
+        <w:t>Quick Start Guide</w:t>
+      </w:r>
+      <w:r>
+        <w:rPr>
+          <w:b/>
+          <w:bCs/>
+          <w:sz w:val="28"/>
+          <w:szCs w:val="24"/>
+        </w:rPr>
+        <w:t xml:space="preserve"> – </w:t>
+      </w:r>
+      <w:r>
+        <w:rPr>
+          <w:b/>
+          <w:bCs/>
+          <w:sz w:val="28"/>
+          <w:szCs w:val="24"/>
+        </w:rPr>
+        <w:t>Spherical Shell Model</w:t>
+      </w:r>
+    </w:p>
+    <w:p>
+      <w:pPr>
+        <w:pStyle w:val="ListParagraph"/>
+        <w:numPr>
+          <w:ilvl w:val="0"/>
+          <w:numId w:val="5"/>
+        </w:numPr>
+        <w:ind w:left="360"/>
+        <w:rPr>
+          <w:bCs/>
+          <w:szCs w:val="24"/>
+        </w:rPr>
+      </w:pPr>
+      <w:r>
+        <w:rPr>
+          <w:bCs/>
+          <w:szCs w:val="24"/>
+        </w:rPr>
+        <w:t>Download the contents of the GitHub repository to the local machine</w:t>
+      </w:r>
+    </w:p>
+    <w:p>
+      <w:pPr>
+        <w:pStyle w:val="ListParagraph"/>
+        <w:numPr>
+          <w:ilvl w:val="0"/>
+          <w:numId w:val="5"/>
+        </w:numPr>
+        <w:ind w:left="360"/>
+        <w:rPr>
+          <w:bCs/>
+          <w:szCs w:val="24"/>
+        </w:rPr>
+      </w:pPr>
+      <w:r>
+        <w:rPr>
+          <w:bCs/>
+          <w:szCs w:val="24"/>
+        </w:rPr>
+        <w:t>Open MATLAB to Example01_Spheres</w:t>
+      </w:r>
+    </w:p>
+    <w:p>
+      <w:pPr>
+        <w:pStyle w:val="ListParagraph"/>
+        <w:numPr>
+          <w:ilvl w:val="0"/>
+          <w:numId w:val="5"/>
+        </w:numPr>
+        <w:ind w:left="360"/>
+        <w:rPr>
+          <w:bCs/>
+          <w:szCs w:val="24"/>
+        </w:rPr>
+      </w:pPr>
+      <w:r>
+        <w:rPr>
+          <w:bCs/>
+          <w:szCs w:val="24"/>
+        </w:rPr>
+        <w:t xml:space="preserve">Set up the model and cortical dipole excitation by executing </w:t>
+      </w:r>
+      <w:r>
+        <w:rPr>
+          <w:bCs/>
+          <w:szCs w:val="24"/>
+        </w:rPr>
+        <w:t>bem0_setup_base_model.m and bem1_setup_dipole.m.</w:t>
+      </w:r>
+    </w:p>
+    <w:p>
+      <w:pPr>
+        <w:pStyle w:val="ListParagraph"/>
+        <w:numPr>
+          <w:ilvl w:val="0"/>
+          <w:numId w:val="5"/>
+        </w:numPr>
+        <w:ind w:left="360"/>
+        <w:rPr>
+          <w:bCs/>
+          <w:szCs w:val="24"/>
+        </w:rPr>
+      </w:pPr>
+      <w:proofErr w:type="spellStart"/>
+      <w:r>
+        <w:rPr>
+          <w:bCs/>
+          <w:szCs w:val="24"/>
+        </w:rPr>
+        <w:t>Prerefine</w:t>
+      </w:r>
+      <w:proofErr w:type="spellEnd"/>
+      <w:r>
+        <w:rPr>
+          <w:bCs/>
+          <w:szCs w:val="24"/>
+        </w:rPr>
+        <w:t xml:space="preserve"> the model and observe the refined spherical shells by executing</w:t>
+      </w:r>
+      <w:r>
+        <w:rPr>
+          <w:bCs/>
+          <w:szCs w:val="24"/>
+        </w:rPr>
+        <w:t xml:space="preserve"> bem2_setup_admeshref</w:t>
+      </w:r>
+      <w:r>
+        <w:rPr>
+          <w:bCs/>
+          <w:szCs w:val="24"/>
+        </w:rPr>
+        <w:t>.m. Then close all figures.</w:t>
+      </w:r>
+    </w:p>
+    <w:p>
+      <w:pPr>
+        <w:pStyle w:val="ListParagraph"/>
+        <w:numPr>
+          <w:ilvl w:val="0"/>
+          <w:numId w:val="5"/>
+        </w:numPr>
+        <w:ind w:left="360"/>
+        <w:rPr>
+          <w:bCs/>
+          <w:szCs w:val="24"/>
+        </w:rPr>
+      </w:pPr>
+      <w:r>
+        <w:rPr>
+          <w:bCs/>
+          <w:szCs w:val="24"/>
+        </w:rPr>
+        <w:t>Execute bem2_setup_integrals.m to precompute required model self-interaction integrals</w:t>
+      </w:r>
+    </w:p>
+    <w:p>
+      <w:pPr>
+        <w:pStyle w:val="ListParagraph"/>
+        <w:numPr>
+          <w:ilvl w:val="0"/>
+          <w:numId w:val="5"/>
+        </w:numPr>
+        <w:ind w:left="360"/>
+        <w:rPr>
+          <w:bCs/>
+          <w:szCs w:val="24"/>
+        </w:rPr>
+      </w:pPr>
+      <w:r>
+        <w:rPr>
+          <w:bCs/>
+          <w:szCs w:val="24"/>
+        </w:rPr>
+        <w:t>Execute bem3_define_planes.m to view cross-sections of the assembled model</w:t>
+      </w:r>
+    </w:p>
+    <w:p>
+      <w:pPr>
+        <w:pStyle w:val="ListParagraph"/>
+        <w:numPr>
+          <w:ilvl w:val="0"/>
+          <w:numId w:val="5"/>
+        </w:numPr>
+        <w:ind w:left="360"/>
+        <w:rPr>
+          <w:bCs/>
+          <w:szCs w:val="24"/>
+        </w:rPr>
+      </w:pPr>
+      <w:r>
+        <w:rPr>
+          <w:bCs/>
+          <w:szCs w:val="24"/>
+        </w:rPr>
+        <w:t>Execute bem4_charge_engine.m to iteratively solve the system for the given dipole source</w:t>
+      </w:r>
+    </w:p>
+    <w:p>
+      <w:pPr>
+        <w:pStyle w:val="ListParagraph"/>
+        <w:numPr>
+          <w:ilvl w:val="0"/>
+          <w:numId w:val="5"/>
+        </w:numPr>
+        <w:ind w:left="360"/>
+        <w:rPr>
+          <w:bCs/>
+          <w:szCs w:val="24"/>
+        </w:rPr>
+      </w:pPr>
+      <w:r>
+        <w:rPr>
+          <w:bCs/>
+          <w:szCs w:val="24"/>
+        </w:rPr>
+        <w:t xml:space="preserve">Execute bem5_surface_field_c.m to view the charge density on the outermost shell.  The selected shell may be changed by setting the variable </w:t>
+      </w:r>
+      <w:proofErr w:type="spellStart"/>
+      <w:r>
+        <w:rPr>
+          <w:bCs/>
+          <w:szCs w:val="24"/>
+        </w:rPr>
+        <w:t>tissue_to_plot</w:t>
+      </w:r>
+      <w:proofErr w:type="spellEnd"/>
+      <w:r>
+        <w:rPr>
+          <w:bCs/>
+          <w:szCs w:val="24"/>
+        </w:rPr>
+        <w:t xml:space="preserve"> to “Skull”, “CSF”, or “GM”.</w:t>
+      </w:r>
+    </w:p>
+    <w:p>
+      <w:pPr>
+        <w:pStyle w:val="ListParagraph"/>
+        <w:numPr>
+          <w:ilvl w:val="0"/>
+          <w:numId w:val="5"/>
+        </w:numPr>
+        <w:ind w:left="360"/>
+        <w:rPr>
+          <w:bCs/>
+          <w:szCs w:val="24"/>
+        </w:rPr>
+      </w:pPr>
+      <w:r>
+        <w:rPr>
+          <w:bCs/>
+          <w:szCs w:val="24"/>
+        </w:rPr>
+        <w:t>Execute bem5_surface_field_p.m to view the potential on the outermost shell.  The selected shell may be changed in the same manner as previously.</w:t>
+      </w:r>
+    </w:p>
+    <w:p>
+      <w:pPr>
+        <w:rPr>
+          <w:bCs/>
+          <w:szCs w:val="24"/>
+        </w:rPr>
+      </w:pPr>
+      <w:r>
+        <w:rPr>
+          <w:bCs/>
+          <w:szCs w:val="24"/>
+        </w:rPr>
+        <w:t>To obtain a solution using the bas</w:t>
+      </w:r>
+      <w:r>
+        <w:rPr>
+          <w:bCs/>
+          <w:szCs w:val="24"/>
+        </w:rPr>
+        <w:t>e spherical shell</w:t>
+      </w:r>
+      <w:r>
+        <w:rPr>
+          <w:bCs/>
+          <w:szCs w:val="24"/>
+        </w:rPr>
+        <w:t xml:space="preserve"> model without adaptive b-refinement, follow the same process but exclude (</w:t>
+      </w:r>
+      <w:r>
+        <w:rPr>
+          <w:bCs/>
+          <w:szCs w:val="24"/>
+        </w:rPr>
+        <w:t>4</w:t>
+      </w:r>
+      <w:r>
+        <w:rPr>
+          <w:bCs/>
+          <w:szCs w:val="24"/>
+        </w:rPr>
+        <w:t>).</w:t>
+      </w:r>
+    </w:p>
+    <w:p/>
+    <w:p>
+      <w:pPr>
+        <w:spacing w:line="259" w:lineRule="auto"/>
+        <w:contextualSpacing w:val="0"/>
+        <w:rPr>
+          <w:b/>
+          <w:bCs/>
+          <w:sz w:val="28"/>
+          <w:szCs w:val="24"/>
+        </w:rPr>
+      </w:pPr>
+      <w:r>
+        <w:rPr>
+          <w:b/>
+          <w:bCs/>
+          <w:sz w:val="28"/>
+          <w:szCs w:val="24"/>
+        </w:rPr>
+        <w:br w:type="page"/>
+      </w:r>
+    </w:p>
+    <w:p>
+      <w:pPr>
+        <w:rPr>
+          <w:b/>
+          <w:bCs/>
+          <w:sz w:val="28"/>
+          <w:szCs w:val="24"/>
+        </w:rPr>
+      </w:pPr>
+      <w:bookmarkStart w:id="0" w:name="_GoBack"/>
+      <w:bookmarkEnd w:id="0"/>
+      <w:r>
+        <w:rPr>
+          <w:b/>
+          <w:bCs/>
+          <w:sz w:val="28"/>
+          <w:szCs w:val="24"/>
+        </w:rPr>
+        <w:t>Quick Start Guide</w:t>
+      </w:r>
+      <w:r>
+        <w:rPr>
+          <w:b/>
+          <w:bCs/>
+          <w:sz w:val="28"/>
+          <w:szCs w:val="24"/>
+        </w:rPr>
+        <w:t xml:space="preserve"> – Realistic Head Models</w:t>
+      </w:r>
+    </w:p>
     <w:p>
       <w:pPr>
         <w:pStyle w:val="ListParagraph"/>
@@ -287,7 +630,13 @@
         <w:ind w:left="360"/>
       </w:pPr>
       <w:r>
-        <w:t>Open MATLAB to the main folder.</w:t>
+        <w:t xml:space="preserve">Open MATLAB to </w:t>
+      </w:r>
+      <w:r>
+        <w:t>either Example02_Connectome110411 or Example03_Connectome122620</w:t>
+      </w:r>
+      <w:r>
+        <w:t>.</w:t>
       </w:r>
     </w:p>
     <w:p>
@@ -462,6 +811,7 @@
     </w:p>
     <w:p/>
     <w:p>
+      <w:bookmarkStart w:id="1" w:name="_Hlk171368583"/>
       <w:r>
         <w:t xml:space="preserve">To obtain a solution using the base 1M facet model without adaptive </w:t>
       </w:r>
@@ -476,6 +826,7 @@
         <w:t>refinement, follow the same process but exclude (3c).</w:t>
       </w:r>
     </w:p>
+    <w:bookmarkEnd w:id="1"/>
     <w:p/>
     <w:p>
       <w:pPr>
@@ -526,7 +877,7 @@
           <w:numId w:val="3"/>
         </w:numPr>
       </w:pPr>
-      <w:bookmarkStart w:id="0" w:name="_Ref168512730"/>
+      <w:bookmarkStart w:id="2" w:name="_Ref168512730"/>
       <w:r>
         <w:t xml:space="preserve">Makarov SN, Noetscher GM, Raij T, Nummenmaa A. A Quasi-Static Boundary Element Approach with Fast Multipole Acceleration for High-Resolution Bioelectromagnetic Models. IEEE Trans Biomed Eng. 2018 Mar 7. </w:t>
       </w:r>
@@ -538,7 +889,7 @@
       <w:r>
         <w:t>: 10.1109/TBME.2018.2813261.</w:t>
       </w:r>
-      <w:bookmarkEnd w:id="0"/>
+      <w:bookmarkEnd w:id="2"/>
     </w:p>
     <w:p>
       <w:pPr>
@@ -553,27 +904,43 @@
           <w:numId w:val="3"/>
         </w:numPr>
       </w:pPr>
-      <w:bookmarkStart w:id="1" w:name="_Ref168512732"/>
-      <w:r>
-        <w:t xml:space="preserve">Makarov SN, Hamalainen M, Okada Y, Noetscher GM, </w:t>
+      <w:bookmarkStart w:id="3" w:name="_Ref168512732"/>
+      <w:r>
+        <w:t xml:space="preserve">Makarov SN, Hamalainen M, Okada Y, </w:t>
       </w:r>
       <w:proofErr w:type="spellStart"/>
       <w:r>
+        <w:t>Noetscher</w:t>
+      </w:r>
+      <w:proofErr w:type="spellEnd"/>
+      <w:r>
+        <w:t xml:space="preserve"> GM, </w:t>
+      </w:r>
+      <w:proofErr w:type="spellStart"/>
+      <w:r>
         <w:t>Ahveninen</w:t>
       </w:r>
       <w:proofErr w:type="spellEnd"/>
       <w:r>
-        <w:t xml:space="preserve"> J, Nummenmaa A. Boundary Element Fast Multipole Method for Enhanced Modeling of Neurophysiological Recordings. IEEE Trans Biomed Eng. 2021 Jan;68(1):308-318. </w:t>
+        <w:t xml:space="preserve"> J, </w:t>
       </w:r>
       <w:proofErr w:type="spellStart"/>
       <w:r>
+        <w:t>Nummenmaa</w:t>
+      </w:r>
+      <w:proofErr w:type="spellEnd"/>
+      <w:r>
+        <w:t xml:space="preserve"> A. Boundary Element Fast Multipole Method for Enhanced Modeling of Neurophysiological Recordings. IEEE Trans Biomed Eng. 2021 Jan;68(1):308-318. </w:t>
+      </w:r>
+      <w:proofErr w:type="spellStart"/>
+      <w:r>
         <w:t>doi</w:t>
       </w:r>
       <w:proofErr w:type="spellEnd"/>
       <w:r>
         <w:t>: 10.1109/TBME.2020.2999271.</w:t>
       </w:r>
-      <w:bookmarkEnd w:id="1"/>
+      <w:bookmarkEnd w:id="3"/>
     </w:p>
     <w:p>
       <w:pPr>
@@ -588,11 +955,11 @@
           <w:numId w:val="3"/>
         </w:numPr>
       </w:pPr>
-      <w:bookmarkStart w:id="2" w:name="_Ref168512799"/>
+      <w:bookmarkStart w:id="4" w:name="_Ref168512799"/>
       <w:r>
         <w:t>(Awaiting publication)</w:t>
       </w:r>
-      <w:bookmarkEnd w:id="2"/>
+      <w:bookmarkEnd w:id="4"/>
     </w:p>
     <w:sectPr>
       <w:pgSz w:w="12240" w:h="15840"/>
@@ -605,8 +972,97 @@
 </file>
 
 <file path=word/numbering.xml><?xml version="1.0" encoding="utf-8"?>
-<w:numbering xmlns:wpc="http://schemas.microsoft.com/office/word/2010/wordprocessingCanvas" xmlns:cx="http://schemas.microsoft.com/office/drawing/2014/chartex" xmlns:cx1="http://schemas.microsoft.com/office/drawing/2015/9/8/chartex" xmlns:cx2="http://schemas.microsoft.com/office/drawing/2015/10/21/chartex" xmlns:cx3="http://schemas.microsoft.com/office/drawing/2016/5/9/chartex" xmlns:cx4="http://schemas.microsoft.com/office/drawing/2016/5/10/chartex" xmlns:cx5="http://schemas.microsoft.com/office/drawing/2016/5/11/chartex" xmlns:cx6="http://schemas.microsoft.com/office/drawing/2016/5/12/chartex" xmlns:cx7="http://schemas.microsoft.com/office/drawing/2016/5/13/chartex" xmlns:cx8="http://schemas.microsoft.com/office/drawing/2016/5/14/chartex" xmlns:mc="http://schemas.openxmlformats.org/markup-compatibility/2006" xmlns:aink="http://schemas.microsoft.com/office/drawing/2016/ink" xmlns:am3d="http://schemas.microsoft.com/office/drawing/2017/model3d" xmlns:o="urn:schemas-microsoft-com:office:office" xmlns:oel="http://schemas.microsoft.com/office/2019/extlst" xmlns:r="http://schemas.openxmlformats.org/officeDocument/2006/relationships" xmlns:m="http://schemas.openxmlformats.org/officeDocument/2006/math" xmlns:v="urn:schemas-microsoft-com:vml" xmlns:wp14="http://schemas.microsoft.com/office/word/2010/wordprocessingDrawing" xmlns:wp="http://schemas.openxmlformats.org/drawingml/2006/wordprocessingDrawing" xmlns:w10="urn:schemas-microsoft-com:office:word" xmlns:w="http://schemas.openxmlformats.org/wordprocessingml/2006/main" xmlns:w14="http://schemas.microsoft.com/office/word/2010/wordml" xmlns:w15="http://schemas.microsoft.com/office/word/2012/wordml" xmlns:w16cex="http://schemas.microsoft.com/office/word/2018/wordml/cex" xmlns:w16cid="http://schemas.microsoft.com/office/word/2016/wordml/cid" xmlns:w16="http://schemas.microsoft.com/office/word/2018/wordml" xmlns:w16du="http://schemas.microsoft.com/office/word/2023/wordml/word16du" xmlns:w16sdtdh="http://schemas.microsoft.com/office/word/2020/wordml/sdtdatahash" xmlns:w16se="http://schemas.microsoft.com/office/word/2015/wordml/symex" xmlns:wpg="http://schemas.microsoft.com/office/word/2010/wordprocessingGroup" xmlns:wpi="http://schemas.microsoft.com/office/word/2010/wordprocessingInk" xmlns:wne="http://schemas.microsoft.com/office/word/2006/wordml" xmlns:wps="http://schemas.microsoft.com/office/word/2010/wordprocessingShape" mc:Ignorable="w14 w15 w16se w16cid w16 w16cex w16sdtdh w16du wp14">
+<w:numbering xmlns:wpc="http://schemas.microsoft.com/office/word/2010/wordprocessingCanvas" xmlns:cx="http://schemas.microsoft.com/office/drawing/2014/chartex" xmlns:cx1="http://schemas.microsoft.com/office/drawing/2015/9/8/chartex" xmlns:cx2="http://schemas.microsoft.com/office/drawing/2015/10/21/chartex" xmlns:cx3="http://schemas.microsoft.com/office/drawing/2016/5/9/chartex" xmlns:cx4="http://schemas.microsoft.com/office/drawing/2016/5/10/chartex" xmlns:cx5="http://schemas.microsoft.com/office/drawing/2016/5/11/chartex" xmlns:cx6="http://schemas.microsoft.com/office/drawing/2016/5/12/chartex" xmlns:cx7="http://schemas.microsoft.com/office/drawing/2016/5/13/chartex" xmlns:cx8="http://schemas.microsoft.com/office/drawing/2016/5/14/chartex" xmlns:mc="http://schemas.openxmlformats.org/markup-compatibility/2006" xmlns:aink="http://schemas.microsoft.com/office/drawing/2016/ink" xmlns:am3d="http://schemas.microsoft.com/office/drawing/2017/model3d" xmlns:o="urn:schemas-microsoft-com:office:office" xmlns:r="http://schemas.openxmlformats.org/officeDocument/2006/relationships" xmlns:m="http://schemas.openxmlformats.org/officeDocument/2006/math" xmlns:v="urn:schemas-microsoft-com:vml" xmlns:wp14="http://schemas.microsoft.com/office/word/2010/wordprocessingDrawing" xmlns:wp="http://schemas.openxmlformats.org/drawingml/2006/wordprocessingDrawing" xmlns:w10="urn:schemas-microsoft-com:office:word" xmlns:w="http://schemas.openxmlformats.org/wordprocessingml/2006/main" xmlns:w14="http://schemas.microsoft.com/office/word/2010/wordml" xmlns:w15="http://schemas.microsoft.com/office/word/2012/wordml" xmlns:w16cid="http://schemas.microsoft.com/office/word/2016/wordml/cid" xmlns:w16se="http://schemas.microsoft.com/office/word/2015/wordml/symex" xmlns:wpg="http://schemas.microsoft.com/office/word/2010/wordprocessingGroup" xmlns:wpi="http://schemas.microsoft.com/office/word/2010/wordprocessingInk" xmlns:wne="http://schemas.microsoft.com/office/word/2006/wordml" xmlns:wps="http://schemas.microsoft.com/office/word/2010/wordprocessingShape" mc:Ignorable="w14 w15 w16se w16cid wp14">
   <w:abstractNum w:abstractNumId="0" w15:restartNumberingAfterBreak="0">
+    <w:nsid w:val="165F6BB6"/>
+    <w:multiLevelType w:val="hybridMultilevel"/>
+    <w:tmpl w:val="6DFCF244"/>
+    <w:lvl w:ilvl="0" w:tplc="04090011">
+      <w:start w:val="1"/>
+      <w:numFmt w:val="decimal"/>
+      <w:lvlText w:val="%1)"/>
+      <w:lvlJc w:val="left"/>
+      <w:pPr>
+        <w:ind w:left="720" w:hanging="360"/>
+      </w:pPr>
+      <w:rPr>
+        <w:rFonts w:hint="default"/>
+      </w:rPr>
+    </w:lvl>
+    <w:lvl w:ilvl="1" w:tplc="04090019" w:tentative="1">
+      <w:start w:val="1"/>
+      <w:numFmt w:val="lowerLetter"/>
+      <w:lvlText w:val="%2."/>
+      <w:lvlJc w:val="left"/>
+      <w:pPr>
+        <w:ind w:left="1440" w:hanging="360"/>
+      </w:pPr>
+    </w:lvl>
+    <w:lvl w:ilvl="2" w:tplc="0409001B" w:tentative="1">
+      <w:start w:val="1"/>
+      <w:numFmt w:val="lowerRoman"/>
+      <w:lvlText w:val="%3."/>
+      <w:lvlJc w:val="right"/>
+      <w:pPr>
+        <w:ind w:left="2160" w:hanging="180"/>
+      </w:pPr>
+    </w:lvl>
+    <w:lvl w:ilvl="3" w:tplc="0409000F" w:tentative="1">
+      <w:start w:val="1"/>
+      <w:numFmt w:val="decimal"/>
+      <w:lvlText w:val="%4."/>
+      <w:lvlJc w:val="left"/>
+      <w:pPr>
+        <w:ind w:left="2880" w:hanging="360"/>
+      </w:pPr>
+    </w:lvl>
+    <w:lvl w:ilvl="4" w:tplc="04090019" w:tentative="1">
+      <w:start w:val="1"/>
+      <w:numFmt w:val="lowerLetter"/>
+      <w:lvlText w:val="%5."/>
+      <w:lvlJc w:val="left"/>
+      <w:pPr>
+        <w:ind w:left="3600" w:hanging="360"/>
+      </w:pPr>
+    </w:lvl>
+    <w:lvl w:ilvl="5" w:tplc="0409001B" w:tentative="1">
+      <w:start w:val="1"/>
+      <w:numFmt w:val="lowerRoman"/>
+      <w:lvlText w:val="%6."/>
+      <w:lvlJc w:val="right"/>
+      <w:pPr>
+        <w:ind w:left="4320" w:hanging="180"/>
+      </w:pPr>
+    </w:lvl>
+    <w:lvl w:ilvl="6" w:tplc="0409000F" w:tentative="1">
+      <w:start w:val="1"/>
+      <w:numFmt w:val="decimal"/>
+      <w:lvlText w:val="%7."/>
+      <w:lvlJc w:val="left"/>
+      <w:pPr>
+        <w:ind w:left="5040" w:hanging="360"/>
+      </w:pPr>
+    </w:lvl>
+    <w:lvl w:ilvl="7" w:tplc="04090019" w:tentative="1">
+      <w:start w:val="1"/>
+      <w:numFmt w:val="lowerLetter"/>
+      <w:lvlText w:val="%8."/>
+      <w:lvlJc w:val="left"/>
+      <w:pPr>
+        <w:ind w:left="5760" w:hanging="360"/>
+      </w:pPr>
+    </w:lvl>
+    <w:lvl w:ilvl="8" w:tplc="0409001B" w:tentative="1">
+      <w:start w:val="1"/>
+      <w:numFmt w:val="lowerRoman"/>
+      <w:lvlText w:val="%9."/>
+      <w:lvlJc w:val="right"/>
+      <w:pPr>
+        <w:ind w:left="6480" w:hanging="180"/>
+      </w:pPr>
+    </w:lvl>
+  </w:abstractNum>
+  <w:abstractNum w:abstractNumId="1" w15:restartNumberingAfterBreak="0">
     <w:nsid w:val="417E447A"/>
     <w:multiLevelType w:val="hybridMultilevel"/>
     <w:tmpl w:val="60064EEE"/>
@@ -695,7 +1151,7 @@
       </w:pPr>
     </w:lvl>
   </w:abstractNum>
-  <w:abstractNum w:abstractNumId="1" w15:restartNumberingAfterBreak="0">
+  <w:abstractNum w:abstractNumId="2" w15:restartNumberingAfterBreak="0">
     <w:nsid w:val="6E707B37"/>
     <w:multiLevelType w:val="hybridMultilevel"/>
     <w:tmpl w:val="D80E22E0"/>
@@ -784,7 +1240,7 @@
       </w:pPr>
     </w:lvl>
   </w:abstractNum>
-  <w:abstractNum w:abstractNumId="2" w15:restartNumberingAfterBreak="0">
+  <w:abstractNum w:abstractNumId="3" w15:restartNumberingAfterBreak="0">
     <w:nsid w:val="70BC3F20"/>
     <w:multiLevelType w:val="hybridMultilevel"/>
     <w:tmpl w:val="E3746740"/>
@@ -876,20 +1332,115 @@
       </w:pPr>
     </w:lvl>
   </w:abstractNum>
-  <w:num w:numId="1" w16cid:durableId="1217856285">
+  <w:abstractNum w:abstractNumId="4" w15:restartNumberingAfterBreak="0">
+    <w:nsid w:val="7FE01441"/>
+    <w:multiLevelType w:val="hybridMultilevel"/>
+    <w:tmpl w:val="C6960CAA"/>
+    <w:lvl w:ilvl="0" w:tplc="04090011">
+      <w:start w:val="1"/>
+      <w:numFmt w:val="decimal"/>
+      <w:lvlText w:val="%1)"/>
+      <w:lvlJc w:val="left"/>
+      <w:pPr>
+        <w:ind w:left="720" w:hanging="360"/>
+      </w:pPr>
+      <w:rPr>
+        <w:rFonts w:hint="default"/>
+      </w:rPr>
+    </w:lvl>
+    <w:lvl w:ilvl="1" w:tplc="04090019" w:tentative="1">
+      <w:start w:val="1"/>
+      <w:numFmt w:val="lowerLetter"/>
+      <w:lvlText w:val="%2."/>
+      <w:lvlJc w:val="left"/>
+      <w:pPr>
+        <w:ind w:left="1440" w:hanging="360"/>
+      </w:pPr>
+    </w:lvl>
+    <w:lvl w:ilvl="2" w:tplc="0409001B" w:tentative="1">
+      <w:start w:val="1"/>
+      <w:numFmt w:val="lowerRoman"/>
+      <w:lvlText w:val="%3."/>
+      <w:lvlJc w:val="right"/>
+      <w:pPr>
+        <w:ind w:left="2160" w:hanging="180"/>
+      </w:pPr>
+    </w:lvl>
+    <w:lvl w:ilvl="3" w:tplc="0409000F" w:tentative="1">
+      <w:start w:val="1"/>
+      <w:numFmt w:val="decimal"/>
+      <w:lvlText w:val="%4."/>
+      <w:lvlJc w:val="left"/>
+      <w:pPr>
+        <w:ind w:left="2880" w:hanging="360"/>
+      </w:pPr>
+    </w:lvl>
+    <w:lvl w:ilvl="4" w:tplc="04090019" w:tentative="1">
+      <w:start w:val="1"/>
+      <w:numFmt w:val="lowerLetter"/>
+      <w:lvlText w:val="%5."/>
+      <w:lvlJc w:val="left"/>
+      <w:pPr>
+        <w:ind w:left="3600" w:hanging="360"/>
+      </w:pPr>
+    </w:lvl>
+    <w:lvl w:ilvl="5" w:tplc="0409001B" w:tentative="1">
+      <w:start w:val="1"/>
+      <w:numFmt w:val="lowerRoman"/>
+      <w:lvlText w:val="%6."/>
+      <w:lvlJc w:val="right"/>
+      <w:pPr>
+        <w:ind w:left="4320" w:hanging="180"/>
+      </w:pPr>
+    </w:lvl>
+    <w:lvl w:ilvl="6" w:tplc="0409000F" w:tentative="1">
+      <w:start w:val="1"/>
+      <w:numFmt w:val="decimal"/>
+      <w:lvlText w:val="%7."/>
+      <w:lvlJc w:val="left"/>
+      <w:pPr>
+        <w:ind w:left="5040" w:hanging="360"/>
+      </w:pPr>
+    </w:lvl>
+    <w:lvl w:ilvl="7" w:tplc="04090019" w:tentative="1">
+      <w:start w:val="1"/>
+      <w:numFmt w:val="lowerLetter"/>
+      <w:lvlText w:val="%8."/>
+      <w:lvlJc w:val="left"/>
+      <w:pPr>
+        <w:ind w:left="5760" w:hanging="360"/>
+      </w:pPr>
+    </w:lvl>
+    <w:lvl w:ilvl="8" w:tplc="0409001B" w:tentative="1">
+      <w:start w:val="1"/>
+      <w:numFmt w:val="lowerRoman"/>
+      <w:lvlText w:val="%9."/>
+      <w:lvlJc w:val="right"/>
+      <w:pPr>
+        <w:ind w:left="6480" w:hanging="180"/>
+      </w:pPr>
+    </w:lvl>
+  </w:abstractNum>
+  <w:num w:numId="1">
+    <w:abstractNumId w:val="1"/>
+  </w:num>
+  <w:num w:numId="2">
+    <w:abstractNumId w:val="2"/>
+  </w:num>
+  <w:num w:numId="3">
+    <w:abstractNumId w:val="3"/>
+  </w:num>
+  <w:num w:numId="4">
     <w:abstractNumId w:val="0"/>
   </w:num>
-  <w:num w:numId="2" w16cid:durableId="1614557933">
-    <w:abstractNumId w:val="1"/>
-  </w:num>
-  <w:num w:numId="3" w16cid:durableId="1553812053">
-    <w:abstractNumId w:val="2"/>
+  <w:num w:numId="5">
+    <w:abstractNumId w:val="4"/>
   </w:num>
 </w:numbering>
 </file>
 
 <file path=word/styles.xml><?xml version="1.0" encoding="utf-8"?>
-<w:styles xmlns:mc="http://schemas.openxmlformats.org/markup-compatibility/2006" xmlns:r="http://schemas.openxmlformats.org/officeDocument/2006/relationships" xmlns:w="http://schemas.openxmlformats.org/wordprocessingml/2006/main" xmlns:w14="http://schemas.microsoft.com/office/word/2010/wordml" xmlns:w15="http://schemas.microsoft.com/office/word/2012/wordml" xmlns:w16cex="http://schemas.microsoft.com/office/word/2018/wordml/cex" xmlns:w16cid="http://schemas.microsoft.com/office/word/2016/wordml/cid" xmlns:w16="http://schemas.microsoft.com/office/word/2018/wordml" xmlns:w16du="http://schemas.microsoft.com/office/word/2023/wordml/word16du" xmlns:w16sdtdh="http://schemas.microsoft.com/office/word/2020/wordml/sdtdatahash" xmlns:w16se="http://schemas.microsoft.com/office/word/2015/wordml/symex" mc:Ignorable="w14 w15 w16se w16cid w16 w16cex w16sdtdh w16du">
+<w:styles xmlns:mc="http://schemas.openxmlformats.org/markup-compatibility/2006" xmlns:r="http://schemas.openxmlformats.org/officeDocument/2006/relationships" xmlns:w="http://schemas.openxmlformats.org/wordprocessingml/2006/main" xmlns:w14="http://schemas.microsoft.com/office/word/2010/wordml" xmlns:w15="http://schemas.microsoft.com/office/word/2012/wordml" xmlns:w16cid="http://schemas.microsoft.com/office/word/2016/wordml/cid" xmlns:w16se="http://schemas.microsoft.com/office/word/2015/wordml/symex" mc:Ignorable="w14 w15 w16se w16cid">
   <w:docDefaults>
     <w:rPrDefault>
       <w:rPr>
@@ -907,7 +1458,7 @@
       </w:pPr>
     </w:pPrDefault>
   </w:docDefaults>
-  <w:latentStyles w:defLockedState="0" w:defUIPriority="99" w:defSemiHidden="0" w:defUnhideWhenUsed="0" w:defQFormat="0" w:count="376">
+  <w:latentStyles w:defLockedState="0" w:defUIPriority="99" w:defSemiHidden="0" w:defUnhideWhenUsed="0" w:defQFormat="0" w:count="375">
     <w:lsdException w:name="Normal" w:uiPriority="0" w:qFormat="1"/>
     <w:lsdException w:name="heading 1" w:uiPriority="9" w:qFormat="1"/>
     <w:lsdException w:name="heading 2" w:semiHidden="1" w:uiPriority="9" w:unhideWhenUsed="1" w:qFormat="1"/>
@@ -1283,7 +1834,6 @@
     <w:lsdException w:name="Smart Hyperlink" w:semiHidden="1" w:unhideWhenUsed="1"/>
     <w:lsdException w:name="Hashtag" w:semiHidden="1" w:unhideWhenUsed="1"/>
     <w:lsdException w:name="Unresolved Mention" w:semiHidden="1" w:unhideWhenUsed="1"/>
-    <w:lsdException w:name="Smart Link" w:semiHidden="1" w:unhideWhenUsed="1"/>
   </w:latentStyles>
   <w:style w:type="paragraph" w:default="1" w:styleId="Normal">
     <w:name w:val="Normal"/>
@@ -2152,7 +2702,7 @@
 </file>
 
 <file path=customXml/itemProps1.xml><?xml version="1.0" encoding="utf-8"?>
-<ds:datastoreItem xmlns:ds="http://schemas.openxmlformats.org/officeDocument/2006/customXml" ds:itemID="{30DCF16F-E8D2-4678-BC05-C023336DD643}">
+<ds:datastoreItem xmlns:ds="http://schemas.openxmlformats.org/officeDocument/2006/customXml" ds:itemID="{FC29A306-1EF5-4A8A-AC85-6528903F5640}">
   <ds:schemaRefs>
     <ds:schemaRef ds:uri="http://schemas.openxmlformats.org/officeDocument/2006/bibliography"/>
   </ds:schemaRefs>

</xml_diff>